<commit_message>
Consensus model, EER, schema uploaded.
</commit_message>
<xml_diff>
--- a/Project Proposal.docx
+++ b/Project Proposal.docx
@@ -36362,12 +36362,751 @@
       </w:pPr>
       <w:r>
         <w:rPr>
+          <w:rtl w:val="0"/>
+        </w:rPr>
+      </w:r>
+    </w:p>
+    <w:p>
+      <w:pPr>
+        <w:contextualSpacing w:val="0"/>
+        <w:rPr>
+          <w:b w:val="1"/>
+          <w:sz w:val="24"/>
+          <w:szCs w:val="24"/>
+        </w:rPr>
+      </w:pPr>
+      <w:r>
+        <w:br w:type="page"/>
+      </w:r>
+      <w:r>
+        <w:rPr>
+          <w:rtl w:val="0"/>
+        </w:rPr>
+      </w:r>
+    </w:p>
+    <w:p>
+      <w:pPr>
+        <w:contextualSpacing w:val="0"/>
+        <w:rPr>
+          <w:sz w:val="24"/>
+          <w:szCs w:val="24"/>
+        </w:rPr>
+      </w:pPr>
+      <w:r>
+        <w:rPr>
           <w:b w:val="1"/>
           <w:sz w:val="24"/>
           <w:szCs w:val="24"/>
           <w:rtl w:val="0"/>
         </w:rPr>
         <w:t xml:space="preserve">Basic Relational Schema</w:t>
+        <w:tab/>
+        <w:tab/>
+      </w:r>
+      <w:r>
+        <w:rPr>
+          <w:sz w:val="24"/>
+          <w:szCs w:val="24"/>
+          <w:rtl w:val="0"/>
+        </w:rPr>
+        <w:t xml:space="preserve">(</w:t>
+      </w:r>
+      <w:r>
+        <w:rPr>
+          <w:color w:val="ff0000"/>
+          <w:sz w:val="24"/>
+          <w:szCs w:val="24"/>
+          <w:rtl w:val="0"/>
+        </w:rPr>
+        <w:t xml:space="preserve">Alternative-2</w:t>
+      </w:r>
+      <w:r>
+        <w:rPr>
+          <w:sz w:val="24"/>
+          <w:szCs w:val="24"/>
+          <w:rtl w:val="0"/>
+        </w:rPr>
+        <w:t xml:space="preserve"> from EER.ppt, slide #9, -RS)</w:t>
+      </w:r>
+    </w:p>
+    <w:p>
+      <w:pPr>
+        <w:contextualSpacing w:val="0"/>
+        <w:rPr>
+          <w:b w:val="1"/>
+          <w:sz w:val="24"/>
+          <w:szCs w:val="24"/>
+        </w:rPr>
+      </w:pPr>
+      <w:r>
+        <w:rPr>
+          <w:rtl w:val="0"/>
+        </w:rPr>
+      </w:r>
+    </w:p>
+    <w:p>
+      <w:pPr>
+        <w:contextualSpacing w:val="0"/>
+        <w:rPr>
+          <w:b w:val="1"/>
+          <w:sz w:val="24"/>
+          <w:szCs w:val="24"/>
+        </w:rPr>
+      </w:pPr>
+      <w:r>
+        <w:rPr>
+          <w:b w:val="1"/>
+          <w:sz w:val="24"/>
+          <w:szCs w:val="24"/>
+          <w:rtl w:val="0"/>
+        </w:rPr>
+        <w:t xml:space="preserve">[ER-Consensus.dia]</w:t>
+      </w:r>
+    </w:p>
+    <w:p>
+      <w:pPr>
+        <w:contextualSpacing w:val="0"/>
+        <w:rPr>
+          <w:b w:val="1"/>
+          <w:sz w:val="24"/>
+          <w:szCs w:val="24"/>
+        </w:rPr>
+      </w:pPr>
+      <w:r>
+        <w:rPr>
+          <w:rtl w:val="0"/>
+        </w:rPr>
+      </w:r>
+    </w:p>
+    <w:p>
+      <w:pPr>
+        <w:contextualSpacing w:val="0"/>
+        <w:rPr>
+          <w:sz w:val="24"/>
+          <w:szCs w:val="24"/>
+        </w:rPr>
+      </w:pPr>
+      <w:r>
+        <w:rPr>
+          <w:sz w:val="24"/>
+          <w:szCs w:val="24"/>
+          <w:rtl w:val="0"/>
+        </w:rPr>
+        <w:t xml:space="preserve">Marcher(</w:t>
+      </w:r>
+      <w:r>
+        <w:rPr>
+          <w:sz w:val="24"/>
+          <w:szCs w:val="24"/>
+          <w:u w:val="single"/>
+          <w:rtl w:val="0"/>
+        </w:rPr>
+        <w:t xml:space="preserve">StudentID</w:t>
+      </w:r>
+      <w:r>
+        <w:rPr>
+          <w:sz w:val="24"/>
+          <w:szCs w:val="24"/>
+          <w:rtl w:val="0"/>
+        </w:rPr>
+        <w:t xml:space="preserve">, Name, Major, UniformID)</w:t>
+      </w:r>
+    </w:p>
+    <w:p>
+      <w:pPr>
+        <w:contextualSpacing w:val="0"/>
+        <w:rPr>
+          <w:sz w:val="24"/>
+          <w:szCs w:val="24"/>
+        </w:rPr>
+      </w:pPr>
+      <w:r>
+        <w:rPr>
+          <w:rtl w:val="0"/>
+        </w:rPr>
+      </w:r>
+    </w:p>
+    <w:p>
+      <w:pPr>
+        <w:contextualSpacing w:val="0"/>
+        <w:rPr>
+          <w:sz w:val="24"/>
+          <w:szCs w:val="24"/>
+        </w:rPr>
+      </w:pPr>
+      <w:r>
+        <w:rPr>
+          <w:sz w:val="24"/>
+          <w:szCs w:val="24"/>
+          <w:rtl w:val="0"/>
+        </w:rPr>
+        <w:t xml:space="preserve">Drum Major(</w:t>
+      </w:r>
+      <w:r>
+        <w:rPr>
+          <w:sz w:val="24"/>
+          <w:szCs w:val="24"/>
+          <w:u w:val="single"/>
+          <w:rtl w:val="0"/>
+        </w:rPr>
+        <w:t xml:space="preserve">StudentID</w:t>
+      </w:r>
+      <w:r>
+        <w:rPr>
+          <w:sz w:val="24"/>
+          <w:szCs w:val="24"/>
+          <w:rtl w:val="0"/>
+        </w:rPr>
+        <w:t xml:space="preserve">, Name, Major, UniformID)</w:t>
+      </w:r>
+    </w:p>
+    <w:p>
+      <w:pPr>
+        <w:contextualSpacing w:val="0"/>
+        <w:rPr>
+          <w:sz w:val="24"/>
+          <w:szCs w:val="24"/>
+        </w:rPr>
+      </w:pPr>
+      <w:r>
+        <w:rPr>
+          <w:rtl w:val="0"/>
+        </w:rPr>
+      </w:r>
+    </w:p>
+    <w:p>
+      <w:pPr>
+        <w:contextualSpacing w:val="0"/>
+        <w:rPr>
+          <w:sz w:val="24"/>
+          <w:szCs w:val="24"/>
+        </w:rPr>
+      </w:pPr>
+      <w:r>
+        <w:rPr>
+          <w:sz w:val="24"/>
+          <w:szCs w:val="24"/>
+          <w:rtl w:val="0"/>
+        </w:rPr>
+        <w:t xml:space="preserve">Season(</w:t>
+      </w:r>
+      <w:r>
+        <w:rPr>
+          <w:sz w:val="24"/>
+          <w:szCs w:val="24"/>
+          <w:u w:val="single"/>
+          <w:rtl w:val="0"/>
+        </w:rPr>
+        <w:t xml:space="preserve">TermCode</w:t>
+      </w:r>
+      <w:r>
+        <w:rPr>
+          <w:sz w:val="24"/>
+          <w:szCs w:val="24"/>
+          <w:rtl w:val="0"/>
+        </w:rPr>
+        <w:t xml:space="preserve">, Description)</w:t>
+      </w:r>
+    </w:p>
+    <w:p>
+      <w:pPr>
+        <w:contextualSpacing w:val="0"/>
+        <w:rPr>
+          <w:sz w:val="24"/>
+          <w:szCs w:val="24"/>
+        </w:rPr>
+      </w:pPr>
+      <w:r>
+        <w:rPr>
+          <w:rtl w:val="0"/>
+        </w:rPr>
+      </w:r>
+    </w:p>
+    <w:p>
+      <w:pPr>
+        <w:contextualSpacing w:val="0"/>
+        <w:rPr>
+          <w:sz w:val="24"/>
+          <w:szCs w:val="24"/>
+        </w:rPr>
+      </w:pPr>
+      <w:r>
+        <w:rPr>
+          <w:sz w:val="24"/>
+          <w:szCs w:val="24"/>
+          <w:rtl w:val="0"/>
+        </w:rPr>
+        <w:t xml:space="preserve">Song(</w:t>
+      </w:r>
+      <w:r>
+        <w:rPr>
+          <w:sz w:val="24"/>
+          <w:szCs w:val="24"/>
+          <w:u w:val="single"/>
+          <w:rtl w:val="0"/>
+        </w:rPr>
+        <w:t xml:space="preserve">SongID</w:t>
+      </w:r>
+      <w:r>
+        <w:rPr>
+          <w:sz w:val="24"/>
+          <w:szCs w:val="24"/>
+          <w:rtl w:val="0"/>
+        </w:rPr>
+        <w:t xml:space="preserve">, Title, Composer, Tempo, MeasureCount)</w:t>
+      </w:r>
+    </w:p>
+    <w:p>
+      <w:pPr>
+        <w:contextualSpacing w:val="0"/>
+        <w:rPr>
+          <w:sz w:val="24"/>
+          <w:szCs w:val="24"/>
+        </w:rPr>
+      </w:pPr>
+      <w:r>
+        <w:rPr>
+          <w:rtl w:val="0"/>
+        </w:rPr>
+      </w:r>
+    </w:p>
+    <w:p>
+      <w:pPr>
+        <w:contextualSpacing w:val="0"/>
+        <w:rPr>
+          <w:sz w:val="24"/>
+          <w:szCs w:val="24"/>
+        </w:rPr>
+      </w:pPr>
+      <w:r>
+        <w:rPr>
+          <w:sz w:val="24"/>
+          <w:szCs w:val="24"/>
+          <w:rtl w:val="0"/>
+        </w:rPr>
+        <w:t xml:space="preserve">Uniform(</w:t>
+      </w:r>
+      <w:r>
+        <w:rPr>
+          <w:sz w:val="24"/>
+          <w:szCs w:val="24"/>
+          <w:u w:val="single"/>
+          <w:rtl w:val="0"/>
+        </w:rPr>
+        <w:t xml:space="preserve">UniformID</w:t>
+      </w:r>
+      <w:r>
+        <w:rPr>
+          <w:sz w:val="24"/>
+          <w:szCs w:val="24"/>
+          <w:rtl w:val="0"/>
+        </w:rPr>
+        <w:t xml:space="preserve">, PurchaseDate)</w:t>
+      </w:r>
+    </w:p>
+    <w:p>
+      <w:pPr>
+        <w:contextualSpacing w:val="0"/>
+        <w:rPr>
+          <w:sz w:val="24"/>
+          <w:szCs w:val="24"/>
+        </w:rPr>
+      </w:pPr>
+      <w:r>
+        <w:rPr>
+          <w:rtl w:val="0"/>
+        </w:rPr>
+      </w:r>
+    </w:p>
+    <w:p>
+      <w:pPr>
+        <w:contextualSpacing w:val="0"/>
+        <w:rPr>
+          <w:sz w:val="24"/>
+          <w:szCs w:val="24"/>
+        </w:rPr>
+      </w:pPr>
+      <w:r>
+        <w:rPr>
+          <w:sz w:val="24"/>
+          <w:szCs w:val="24"/>
+          <w:rtl w:val="0"/>
+        </w:rPr>
+        <w:t xml:space="preserve">Show(</w:t>
+      </w:r>
+      <w:r>
+        <w:rPr>
+          <w:sz w:val="24"/>
+          <w:szCs w:val="24"/>
+          <w:u w:val="single"/>
+          <w:rtl w:val="0"/>
+        </w:rPr>
+        <w:t xml:space="preserve">TermCode, ShowTitle</w:t>
+      </w:r>
+      <w:r>
+        <w:rPr>
+          <w:sz w:val="24"/>
+          <w:szCs w:val="24"/>
+          <w:rtl w:val="0"/>
+        </w:rPr>
+        <w:t xml:space="preserve">, Date)</w:t>
+      </w:r>
+    </w:p>
+    <w:p>
+      <w:pPr>
+        <w:contextualSpacing w:val="0"/>
+        <w:rPr>
+          <w:sz w:val="24"/>
+          <w:szCs w:val="24"/>
+        </w:rPr>
+      </w:pPr>
+      <w:r>
+        <w:rPr>
+          <w:rtl w:val="0"/>
+        </w:rPr>
+      </w:r>
+    </w:p>
+    <w:p>
+      <w:pPr>
+        <w:contextualSpacing w:val="0"/>
+        <w:rPr>
+          <w:sz w:val="24"/>
+          <w:szCs w:val="24"/>
+        </w:rPr>
+      </w:pPr>
+      <w:r>
+        <w:rPr>
+          <w:sz w:val="24"/>
+          <w:szCs w:val="24"/>
+          <w:rtl w:val="0"/>
+        </w:rPr>
+        <w:t xml:space="preserve">Lead Conductor(</w:t>
+      </w:r>
+      <w:r>
+        <w:rPr>
+          <w:sz w:val="24"/>
+          <w:szCs w:val="24"/>
+          <w:u w:val="single"/>
+          <w:rtl w:val="0"/>
+        </w:rPr>
+        <w:t xml:space="preserve">TermCode, ShowTitle, SongID, DM_ID</w:t>
+      </w:r>
+      <w:r>
+        <w:rPr>
+          <w:sz w:val="24"/>
+          <w:szCs w:val="24"/>
+          <w:rtl w:val="0"/>
+        </w:rPr>
+        <w:t xml:space="preserve">)</w:t>
+      </w:r>
+      <w:r>
+        <w:rPr>
+          <w:rtl w:val="0"/>
+        </w:rPr>
+      </w:r>
+    </w:p>
+    <w:p>
+      <w:pPr>
+        <w:contextualSpacing w:val="0"/>
+        <w:rPr>
+          <w:sz w:val="24"/>
+          <w:szCs w:val="24"/>
+        </w:rPr>
+      </w:pPr>
+      <w:r>
+        <w:rPr>
+          <w:rtl w:val="0"/>
+        </w:rPr>
+      </w:r>
+    </w:p>
+    <w:p>
+      <w:pPr>
+        <w:contextualSpacing w:val="0"/>
+        <w:rPr>
+          <w:sz w:val="24"/>
+          <w:szCs w:val="24"/>
+        </w:rPr>
+      </w:pPr>
+      <w:r>
+        <w:rPr>
+          <w:sz w:val="24"/>
+          <w:szCs w:val="24"/>
+          <w:rtl w:val="0"/>
+        </w:rPr>
+        <w:t xml:space="preserve">Composer(</w:t>
+      </w:r>
+      <w:r>
+        <w:rPr>
+          <w:sz w:val="24"/>
+          <w:szCs w:val="24"/>
+          <w:u w:val="single"/>
+          <w:rtl w:val="0"/>
+        </w:rPr>
+        <w:t xml:space="preserve">SongID, Composer</w:t>
+      </w:r>
+      <w:r>
+        <w:rPr>
+          <w:sz w:val="24"/>
+          <w:szCs w:val="24"/>
+          <w:rtl w:val="0"/>
+        </w:rPr>
+        <w:t xml:space="preserve">)</w:t>
+      </w:r>
+    </w:p>
+    <w:p>
+      <w:pPr>
+        <w:contextualSpacing w:val="0"/>
+        <w:rPr>
+          <w:sz w:val="24"/>
+          <w:szCs w:val="24"/>
+        </w:rPr>
+      </w:pPr>
+      <w:r>
+        <w:rPr>
+          <w:rtl w:val="0"/>
+        </w:rPr>
+      </w:r>
+    </w:p>
+    <w:p>
+      <w:pPr>
+        <w:contextualSpacing w:val="0"/>
+        <w:rPr>
+          <w:sz w:val="24"/>
+          <w:szCs w:val="24"/>
+        </w:rPr>
+      </w:pPr>
+      <w:r>
+        <w:rPr>
+          <w:sz w:val="24"/>
+          <w:szCs w:val="24"/>
+          <w:rtl w:val="0"/>
+        </w:rPr>
+        <w:t xml:space="preserve">Participation(</w:t>
+      </w:r>
+      <w:r>
+        <w:rPr>
+          <w:sz w:val="24"/>
+          <w:szCs w:val="24"/>
+          <w:u w:val="single"/>
+          <w:rtl w:val="0"/>
+        </w:rPr>
+        <w:t xml:space="preserve">MarcherID, TermCode</w:t>
+      </w:r>
+      <w:r>
+        <w:rPr>
+          <w:sz w:val="24"/>
+          <w:szCs w:val="24"/>
+          <w:rtl w:val="0"/>
+        </w:rPr>
+        <w:t xml:space="preserve">, Instrument)</w:t>
+      </w:r>
+    </w:p>
+    <w:p>
+      <w:pPr>
+        <w:contextualSpacing w:val="0"/>
+        <w:rPr>
+          <w:sz w:val="24"/>
+          <w:szCs w:val="24"/>
+        </w:rPr>
+      </w:pPr>
+      <w:r>
+        <w:rPr>
+          <w:rtl w:val="0"/>
+        </w:rPr>
+      </w:r>
+    </w:p>
+    <w:p>
+      <w:pPr>
+        <w:contextualSpacing w:val="0"/>
+        <w:rPr>
+          <w:sz w:val="24"/>
+          <w:szCs w:val="24"/>
+        </w:rPr>
+      </w:pPr>
+      <w:r>
+        <w:rPr>
+          <w:sz w:val="24"/>
+          <w:szCs w:val="24"/>
+          <w:rtl w:val="0"/>
+        </w:rPr>
+        <w:t xml:space="preserve">Show_Lineup(</w:t>
+      </w:r>
+      <w:r>
+        <w:rPr>
+          <w:sz w:val="24"/>
+          <w:szCs w:val="24"/>
+          <w:u w:val="single"/>
+          <w:rtl w:val="0"/>
+        </w:rPr>
+        <w:t xml:space="preserve">TermCode, ShowTitle, SongID</w:t>
+      </w:r>
+      <w:r>
+        <w:rPr>
+          <w:sz w:val="24"/>
+          <w:szCs w:val="24"/>
+          <w:rtl w:val="0"/>
+        </w:rPr>
+        <w:t xml:space="preserve">, Order)</w:t>
+      </w:r>
+    </w:p>
+    <w:p>
+      <w:pPr>
+        <w:contextualSpacing w:val="0"/>
+        <w:rPr>
+          <w:sz w:val="24"/>
+          <w:szCs w:val="24"/>
+        </w:rPr>
+      </w:pPr>
+      <w:r>
+        <w:rPr>
+          <w:rtl w:val="0"/>
+        </w:rPr>
+      </w:r>
+    </w:p>
+    <w:p>
+      <w:pPr>
+        <w:contextualSpacing w:val="0"/>
+        <w:rPr>
+          <w:sz w:val="24"/>
+          <w:szCs w:val="24"/>
+        </w:rPr>
+      </w:pPr>
+      <w:r>
+        <w:rPr>
+          <w:sz w:val="24"/>
+          <w:szCs w:val="24"/>
+          <w:rtl w:val="0"/>
+        </w:rPr>
+        <w:t xml:space="preserve">Lead_In(</w:t>
+      </w:r>
+      <w:r>
+        <w:rPr>
+          <w:sz w:val="24"/>
+          <w:szCs w:val="24"/>
+          <w:u w:val="single"/>
+          <w:rtl w:val="0"/>
+        </w:rPr>
+        <w:t xml:space="preserve">TermCode, ShowTitle, DM_ID</w:t>
+      </w:r>
+      <w:r>
+        <w:rPr>
+          <w:sz w:val="24"/>
+          <w:szCs w:val="24"/>
+          <w:rtl w:val="0"/>
+        </w:rPr>
+        <w:t xml:space="preserve">)</w:t>
+      </w:r>
+      <w:r>
+        <w:rPr>
+          <w:rtl w:val="0"/>
+        </w:rPr>
+      </w:r>
+    </w:p>
+    <w:p>
+      <w:pPr>
+        <w:contextualSpacing w:val="0"/>
+        <w:rPr>
+          <w:sz w:val="24"/>
+          <w:szCs w:val="24"/>
+        </w:rPr>
+      </w:pPr>
+      <w:r>
+        <w:rPr>
+          <w:rtl w:val="0"/>
+        </w:rPr>
+      </w:r>
+    </w:p>
+    <w:p>
+      <w:pPr>
+        <w:contextualSpacing w:val="0"/>
+        <w:rPr>
+          <w:sz w:val="24"/>
+          <w:szCs w:val="24"/>
+        </w:rPr>
+      </w:pPr>
+      <w:r>
+        <w:rPr>
+          <w:sz w:val="24"/>
+          <w:szCs w:val="24"/>
+          <w:rtl w:val="0"/>
+        </w:rPr>
+        <w:t xml:space="preserve">Lead_For(SongID, DM_ID)</w:t>
+      </w:r>
+    </w:p>
+    <w:p>
+      <w:pPr>
+        <w:contextualSpacing w:val="0"/>
+        <w:rPr>
+          <w:sz w:val="24"/>
+          <w:szCs w:val="24"/>
+        </w:rPr>
+      </w:pPr>
+      <w:r>
+        <w:rPr>
+          <w:rtl w:val="0"/>
+        </w:rPr>
+      </w:r>
+    </w:p>
+    <w:p>
+      <w:pPr>
+        <w:contextualSpacing w:val="0"/>
+        <w:rPr>
+          <w:b w:val="1"/>
+          <w:sz w:val="24"/>
+          <w:szCs w:val="24"/>
+        </w:rPr>
+      </w:pPr>
+      <w:r>
+        <w:rPr>
+          <w:b w:val="1"/>
+          <w:sz w:val="24"/>
+          <w:szCs w:val="24"/>
+          <w:rtl w:val="0"/>
+        </w:rPr>
+        <w:t xml:space="preserve">[ER-Simplified.dia]</w:t>
+      </w:r>
+    </w:p>
+    <w:p>
+      <w:pPr>
+        <w:contextualSpacing w:val="0"/>
+        <w:rPr>
+          <w:b w:val="1"/>
+          <w:sz w:val="24"/>
+          <w:szCs w:val="24"/>
+        </w:rPr>
+      </w:pPr>
+      <w:r>
+        <w:rPr>
+          <w:rtl w:val="0"/>
+        </w:rPr>
+      </w:r>
+    </w:p>
+    <w:p>
+      <w:pPr>
+        <w:contextualSpacing w:val="0"/>
+        <w:rPr>
+          <w:sz w:val="24"/>
+          <w:szCs w:val="24"/>
+        </w:rPr>
+      </w:pPr>
+      <w:r>
+        <w:rPr>
+          <w:rtl w:val="0"/>
+        </w:rPr>
+      </w:r>
+    </w:p>
+    <w:p>
+      <w:pPr>
+        <w:contextualSpacing w:val="0"/>
+        <w:rPr>
+          <w:sz w:val="24"/>
+          <w:szCs w:val="24"/>
+        </w:rPr>
+      </w:pPr>
+      <w:r>
+        <w:rPr>
+          <w:rtl w:val="0"/>
+        </w:rPr>
       </w:r>
     </w:p>
     <w:p>

</xml_diff>

<commit_message>
diagram image exports and docs updated.
</commit_message>
<xml_diff>
--- a/Project Proposal.docx
+++ b/Project Proposal.docx
@@ -36245,6 +36245,603 @@
                                   </a:moveTo>
                                   <a:lnTo>
                                     <a:pt x="12140" y="21283"/>
+                                  </a:lnTo>
+                                </a:path>
+                              </a:pathLst>
+                            </a:custGeom>
+                            <a:noFill/>
+                            <a:ln cap="flat" cmpd="sng" w="12675">
+                              <a:solidFill>
+                                <a:srgbClr val="000000"/>
+                              </a:solidFill>
+                              <a:prstDash val="solid"/>
+                              <a:miter lim="10781"/>
+                              <a:headEnd len="med" w="med" type="none"/>
+                              <a:tailEnd len="med" w="med" type="none"/>
+                            </a:ln>
+                          </wps:spPr>
+                          <wps:txbx>
+                            <w:txbxContent>
+                              <w:p>
+                                <w:pPr>
+                                  <w:spacing w:after="0" w:before="0" w:line="240"/>
+                                  <w:ind w:left="0" w:right="0" w:firstLine="0"/>
+                                  <w:jc w:val="left"/>
+                                  <w:textDirection w:val="btLr"/>
+                                </w:pPr>
+                              </w:p>
+                            </w:txbxContent>
+                          </wps:txbx>
+                          <wps:bodyPr anchorCtr="0" anchor="ctr" bIns="91425" lIns="91425" rIns="91425" wrap="square" tIns="91425"/>
+                        </wps:wsp>
+                        <wps:wsp>
+                          <wps:cNvSpPr/>
+                          <wps:cNvPr id="387" name="Shape 387"/>
+                          <wps:spPr>
+                            <a:xfrm>
+                              <a:off x="3714025" y="4471175"/>
+                              <a:ext cx="501625" cy="229950"/>
+                            </a:xfrm>
+                            <a:custGeom>
+                              <a:pathLst>
+                                <a:path extrusionOk="0" h="9198" w="20065">
+                                  <a:moveTo>
+                                    <a:pt x="10038" y="1"/>
+                                  </a:moveTo>
+                                  <a:cubicBezTo>
+                                    <a:pt x="4497" y="1"/>
+                                    <a:pt x="1" y="2060"/>
+                                    <a:pt x="1" y="4593"/>
+                                  </a:cubicBezTo>
+                                  <a:cubicBezTo>
+                                    <a:pt x="1" y="7138"/>
+                                    <a:pt x="4497" y="9197"/>
+                                    <a:pt x="10038" y="9197"/>
+                                  </a:cubicBezTo>
+                                  <a:cubicBezTo>
+                                    <a:pt x="15580" y="9197"/>
+                                    <a:pt x="20065" y="7138"/>
+                                    <a:pt x="20065" y="4593"/>
+                                  </a:cubicBezTo>
+                                  <a:cubicBezTo>
+                                    <a:pt x="20065" y="2060"/>
+                                    <a:pt x="15580" y="1"/>
+                                    <a:pt x="10038" y="1"/>
+                                  </a:cubicBezTo>
+                                  <a:close/>
+                                </a:path>
+                              </a:pathLst>
+                            </a:custGeom>
+                            <a:solidFill>
+                              <a:srgbClr val="FFFFFF"/>
+                            </a:solidFill>
+                            <a:ln>
+                              <a:noFill/>
+                            </a:ln>
+                          </wps:spPr>
+                          <wps:txbx>
+                            <w:txbxContent>
+                              <w:p>
+                                <w:pPr>
+                                  <w:spacing w:after="0" w:before="0" w:line="240"/>
+                                  <w:ind w:left="0" w:right="0" w:firstLine="0"/>
+                                  <w:jc w:val="left"/>
+                                  <w:textDirection w:val="btLr"/>
+                                </w:pPr>
+                              </w:p>
+                            </w:txbxContent>
+                          </wps:txbx>
+                          <wps:bodyPr anchorCtr="0" anchor="ctr" bIns="91425" lIns="91425" rIns="91425" wrap="square" tIns="91425"/>
+                        </wps:wsp>
+                        <wps:wsp>
+                          <wps:cNvSpPr/>
+                          <wps:cNvPr id="388" name="Shape 388"/>
+                          <wps:spPr>
+                            <a:xfrm>
+                              <a:off x="3714025" y="4471175"/>
+                              <a:ext cx="501625" cy="229950"/>
+                            </a:xfrm>
+                            <a:custGeom>
+                              <a:pathLst>
+                                <a:path extrusionOk="0" fill="none" h="9198" w="20065">
+                                  <a:moveTo>
+                                    <a:pt x="20065" y="4593"/>
+                                  </a:moveTo>
+                                  <a:cubicBezTo>
+                                    <a:pt x="20065" y="7138"/>
+                                    <a:pt x="15580" y="9197"/>
+                                    <a:pt x="10038" y="9197"/>
+                                  </a:cubicBezTo>
+                                  <a:cubicBezTo>
+                                    <a:pt x="4497" y="9197"/>
+                                    <a:pt x="1" y="7138"/>
+                                    <a:pt x="1" y="4593"/>
+                                  </a:cubicBezTo>
+                                  <a:cubicBezTo>
+                                    <a:pt x="1" y="2060"/>
+                                    <a:pt x="4497" y="1"/>
+                                    <a:pt x="10038" y="1"/>
+                                  </a:cubicBezTo>
+                                  <a:cubicBezTo>
+                                    <a:pt x="15580" y="1"/>
+                                    <a:pt x="20065" y="2060"/>
+                                    <a:pt x="20065" y="4593"/>
+                                  </a:cubicBezTo>
+                                  <a:close/>
+                                </a:path>
+                              </a:pathLst>
+                            </a:custGeom>
+                            <a:noFill/>
+                            <a:ln cap="flat" cmpd="sng" w="12675">
+                              <a:solidFill>
+                                <a:srgbClr val="000000"/>
+                              </a:solidFill>
+                              <a:prstDash val="solid"/>
+                              <a:miter lim="10781"/>
+                              <a:headEnd len="med" w="med" type="none"/>
+                              <a:tailEnd len="med" w="med" type="none"/>
+                            </a:ln>
+                          </wps:spPr>
+                          <wps:txbx>
+                            <w:txbxContent>
+                              <w:p>
+                                <w:pPr>
+                                  <w:spacing w:after="0" w:before="0" w:line="240"/>
+                                  <w:ind w:left="0" w:right="0" w:firstLine="0"/>
+                                  <w:jc w:val="left"/>
+                                  <w:textDirection w:val="btLr"/>
+                                </w:pPr>
+                              </w:p>
+                            </w:txbxContent>
+                          </wps:txbx>
+                          <wps:bodyPr anchorCtr="0" anchor="ctr" bIns="91425" lIns="91425" rIns="91425" wrap="square" tIns="91425"/>
+                        </wps:wsp>
+                        <wps:wsp>
+                          <wps:cNvSpPr/>
+                          <wps:cNvPr id="389" name="Shape 389"/>
+                          <wps:spPr>
+                            <a:xfrm>
+                              <a:off x="3847450" y="4552025"/>
+                              <a:ext cx="38575" cy="59600"/>
+                            </a:xfrm>
+                            <a:custGeom>
+                              <a:pathLst>
+                                <a:path extrusionOk="0" h="2384" w="1543">
+                                  <a:moveTo>
+                                    <a:pt x="475" y="270"/>
+                                  </a:moveTo>
+                                  <a:cubicBezTo>
+                                    <a:pt x="745" y="270"/>
+                                    <a:pt x="939" y="335"/>
+                                    <a:pt x="1046" y="465"/>
+                                  </a:cubicBezTo>
+                                  <a:cubicBezTo>
+                                    <a:pt x="1154" y="605"/>
+                                    <a:pt x="1208" y="842"/>
+                                    <a:pt x="1208" y="1198"/>
+                                  </a:cubicBezTo>
+                                  <a:cubicBezTo>
+                                    <a:pt x="1208" y="1543"/>
+                                    <a:pt x="1154" y="1791"/>
+                                    <a:pt x="1046" y="1920"/>
+                                  </a:cubicBezTo>
+                                  <a:cubicBezTo>
+                                    <a:pt x="939" y="2049"/>
+                                    <a:pt x="745" y="2125"/>
+                                    <a:pt x="475" y="2125"/>
+                                  </a:cubicBezTo>
+                                  <a:lnTo>
+                                    <a:pt x="324" y="2125"/>
+                                  </a:lnTo>
+                                  <a:lnTo>
+                                    <a:pt x="324" y="270"/>
+                                  </a:lnTo>
+                                  <a:close/>
+                                  <a:moveTo>
+                                    <a:pt x="1" y="1"/>
+                                  </a:moveTo>
+                                  <a:lnTo>
+                                    <a:pt x="1" y="2384"/>
+                                  </a:lnTo>
+                                  <a:lnTo>
+                                    <a:pt x="486" y="2384"/>
+                                  </a:lnTo>
+                                  <a:cubicBezTo>
+                                    <a:pt x="852" y="2384"/>
+                                    <a:pt x="1111" y="2287"/>
+                                    <a:pt x="1284" y="2093"/>
+                                  </a:cubicBezTo>
+                                  <a:cubicBezTo>
+                                    <a:pt x="1456" y="1898"/>
+                                    <a:pt x="1542" y="1607"/>
+                                    <a:pt x="1542" y="1198"/>
+                                  </a:cubicBezTo>
+                                  <a:cubicBezTo>
+                                    <a:pt x="1542" y="788"/>
+                                    <a:pt x="1456" y="486"/>
+                                    <a:pt x="1284" y="292"/>
+                                  </a:cubicBezTo>
+                                  <a:cubicBezTo>
+                                    <a:pt x="1111" y="98"/>
+                                    <a:pt x="852" y="1"/>
+                                    <a:pt x="486" y="1"/>
+                                  </a:cubicBezTo>
+                                  <a:close/>
+                                </a:path>
+                              </a:pathLst>
+                            </a:custGeom>
+                            <a:solidFill>
+                              <a:srgbClr val="000000"/>
+                            </a:solidFill>
+                            <a:ln>
+                              <a:noFill/>
+                            </a:ln>
+                          </wps:spPr>
+                          <wps:txbx>
+                            <w:txbxContent>
+                              <w:p>
+                                <w:pPr>
+                                  <w:spacing w:after="0" w:before="0" w:line="240"/>
+                                  <w:ind w:left="0" w:right="0" w:firstLine="0"/>
+                                  <w:jc w:val="left"/>
+                                  <w:textDirection w:val="btLr"/>
+                                </w:pPr>
+                              </w:p>
+                            </w:txbxContent>
+                          </wps:txbx>
+                          <wps:bodyPr anchorCtr="0" anchor="ctr" bIns="91425" lIns="91425" rIns="91425" wrap="square" tIns="91425"/>
+                        </wps:wsp>
+                        <wps:wsp>
+                          <wps:cNvSpPr/>
+                          <wps:cNvPr id="390" name="Shape 390"/>
+                          <wps:spPr>
+                            <a:xfrm>
+                              <a:off x="3894625" y="4552025"/>
+                              <a:ext cx="42350" cy="59600"/>
+                            </a:xfrm>
+                            <a:custGeom>
+                              <a:pathLst>
+                                <a:path extrusionOk="0" h="2384" w="1694">
+                                  <a:moveTo>
+                                    <a:pt x="0" y="1"/>
+                                  </a:moveTo>
+                                  <a:lnTo>
+                                    <a:pt x="0" y="2384"/>
+                                  </a:lnTo>
+                                  <a:lnTo>
+                                    <a:pt x="291" y="2384"/>
+                                  </a:lnTo>
+                                  <a:lnTo>
+                                    <a:pt x="291" y="281"/>
+                                  </a:lnTo>
+                                  <a:lnTo>
+                                    <a:pt x="723" y="1532"/>
+                                  </a:lnTo>
+                                  <a:lnTo>
+                                    <a:pt x="971" y="1532"/>
+                                  </a:lnTo>
+                                  <a:lnTo>
+                                    <a:pt x="1391" y="281"/>
+                                  </a:lnTo>
+                                  <a:lnTo>
+                                    <a:pt x="1391" y="2384"/>
+                                  </a:lnTo>
+                                  <a:lnTo>
+                                    <a:pt x="1693" y="2384"/>
+                                  </a:lnTo>
+                                  <a:lnTo>
+                                    <a:pt x="1693" y="1"/>
+                                  </a:lnTo>
+                                  <a:lnTo>
+                                    <a:pt x="1262" y="1"/>
+                                  </a:lnTo>
+                                  <a:lnTo>
+                                    <a:pt x="841" y="1219"/>
+                                  </a:lnTo>
+                                  <a:lnTo>
+                                    <a:pt x="432" y="1"/>
+                                  </a:lnTo>
+                                  <a:close/>
+                                </a:path>
+                              </a:pathLst>
+                            </a:custGeom>
+                            <a:solidFill>
+                              <a:srgbClr val="000000"/>
+                            </a:solidFill>
+                            <a:ln>
+                              <a:noFill/>
+                            </a:ln>
+                          </wps:spPr>
+                          <wps:txbx>
+                            <w:txbxContent>
+                              <w:p>
+                                <w:pPr>
+                                  <w:spacing w:after="0" w:before="0" w:line="240"/>
+                                  <w:ind w:left="0" w:right="0" w:firstLine="0"/>
+                                  <w:jc w:val="left"/>
+                                  <w:textDirection w:val="btLr"/>
+                                </w:pPr>
+                              </w:p>
+                            </w:txbxContent>
+                          </wps:txbx>
+                          <wps:bodyPr anchorCtr="0" anchor="ctr" bIns="91425" lIns="91425" rIns="91425" wrap="square" tIns="91425"/>
+                        </wps:wsp>
+                        <wps:wsp>
+                          <wps:cNvSpPr/>
+                          <wps:cNvPr id="391" name="Shape 391"/>
+                          <wps:spPr>
+                            <a:xfrm>
+                              <a:off x="3940450" y="4627775"/>
+                              <a:ext cx="49075" cy="3250"/>
+                            </a:xfrm>
+                            <a:custGeom>
+                              <a:pathLst>
+                                <a:path extrusionOk="0" h="130" w="1963">
+                                  <a:moveTo>
+                                    <a:pt x="0" y="1"/>
+                                  </a:moveTo>
+                                  <a:lnTo>
+                                    <a:pt x="0" y="130"/>
+                                  </a:lnTo>
+                                  <a:lnTo>
+                                    <a:pt x="1962" y="130"/>
+                                  </a:lnTo>
+                                  <a:lnTo>
+                                    <a:pt x="1962" y="1"/>
+                                  </a:lnTo>
+                                  <a:close/>
+                                </a:path>
+                              </a:pathLst>
+                            </a:custGeom>
+                            <a:solidFill>
+                              <a:srgbClr val="000000"/>
+                            </a:solidFill>
+                            <a:ln>
+                              <a:noFill/>
+                            </a:ln>
+                          </wps:spPr>
+                          <wps:txbx>
+                            <w:txbxContent>
+                              <w:p>
+                                <w:pPr>
+                                  <w:spacing w:after="0" w:before="0" w:line="240"/>
+                                  <w:ind w:left="0" w:right="0" w:firstLine="0"/>
+                                  <w:jc w:val="left"/>
+                                  <w:textDirection w:val="btLr"/>
+                                </w:pPr>
+                              </w:p>
+                            </w:txbxContent>
+                          </wps:txbx>
+                          <wps:bodyPr anchorCtr="0" anchor="ctr" bIns="91425" lIns="91425" rIns="91425" wrap="square" tIns="91425"/>
+                        </wps:wsp>
+                        <wps:wsp>
+                          <wps:cNvSpPr/>
+                          <wps:cNvPr id="392" name="Shape 392"/>
+                          <wps:spPr>
+                            <a:xfrm>
+                              <a:off x="3997575" y="4552025"/>
+                              <a:ext cx="33175" cy="59600"/>
+                            </a:xfrm>
+                            <a:custGeom>
+                              <a:pathLst>
+                                <a:path extrusionOk="0" h="2384" w="1327">
+                                  <a:moveTo>
+                                    <a:pt x="1" y="1"/>
+                                  </a:moveTo>
+                                  <a:lnTo>
+                                    <a:pt x="1" y="270"/>
+                                  </a:lnTo>
+                                  <a:lnTo>
+                                    <a:pt x="497" y="270"/>
+                                  </a:lnTo>
+                                  <a:lnTo>
+                                    <a:pt x="497" y="2114"/>
+                                  </a:lnTo>
+                                  <a:lnTo>
+                                    <a:pt x="1" y="2114"/>
+                                  </a:lnTo>
+                                  <a:lnTo>
+                                    <a:pt x="1" y="2384"/>
+                                  </a:lnTo>
+                                  <a:lnTo>
+                                    <a:pt x="1327" y="2384"/>
+                                  </a:lnTo>
+                                  <a:lnTo>
+                                    <a:pt x="1327" y="2114"/>
+                                  </a:lnTo>
+                                  <a:lnTo>
+                                    <a:pt x="820" y="2114"/>
+                                  </a:lnTo>
+                                  <a:lnTo>
+                                    <a:pt x="820" y="270"/>
+                                  </a:lnTo>
+                                  <a:lnTo>
+                                    <a:pt x="1327" y="270"/>
+                                  </a:lnTo>
+                                  <a:lnTo>
+                                    <a:pt x="1327" y="1"/>
+                                  </a:lnTo>
+                                  <a:close/>
+                                </a:path>
+                              </a:pathLst>
+                            </a:custGeom>
+                            <a:solidFill>
+                              <a:srgbClr val="000000"/>
+                            </a:solidFill>
+                            <a:ln>
+                              <a:noFill/>
+                            </a:ln>
+                          </wps:spPr>
+                          <wps:txbx>
+                            <w:txbxContent>
+                              <w:p>
+                                <w:pPr>
+                                  <w:spacing w:after="0" w:before="0" w:line="240"/>
+                                  <w:ind w:left="0" w:right="0" w:firstLine="0"/>
+                                  <w:jc w:val="left"/>
+                                  <w:textDirection w:val="btLr"/>
+                                </w:pPr>
+                              </w:p>
+                            </w:txbxContent>
+                          </wps:txbx>
+                          <wps:bodyPr anchorCtr="0" anchor="ctr" bIns="91425" lIns="91425" rIns="91425" wrap="square" tIns="91425"/>
+                        </wps:wsp>
+                        <wps:wsp>
+                          <wps:cNvSpPr/>
+                          <wps:cNvPr id="393" name="Shape 393"/>
+                          <wps:spPr>
+                            <a:xfrm>
+                              <a:off x="4044225" y="4552025"/>
+                              <a:ext cx="38825" cy="59600"/>
+                            </a:xfrm>
+                            <a:custGeom>
+                              <a:pathLst>
+                                <a:path extrusionOk="0" h="2384" w="1553">
+                                  <a:moveTo>
+                                    <a:pt x="474" y="270"/>
+                                  </a:moveTo>
+                                  <a:cubicBezTo>
+                                    <a:pt x="755" y="270"/>
+                                    <a:pt x="938" y="335"/>
+                                    <a:pt x="1046" y="465"/>
+                                  </a:cubicBezTo>
+                                  <a:cubicBezTo>
+                                    <a:pt x="1154" y="605"/>
+                                    <a:pt x="1208" y="842"/>
+                                    <a:pt x="1208" y="1198"/>
+                                  </a:cubicBezTo>
+                                  <a:cubicBezTo>
+                                    <a:pt x="1208" y="1543"/>
+                                    <a:pt x="1154" y="1791"/>
+                                    <a:pt x="1046" y="1920"/>
+                                  </a:cubicBezTo>
+                                  <a:cubicBezTo>
+                                    <a:pt x="938" y="2049"/>
+                                    <a:pt x="755" y="2125"/>
+                                    <a:pt x="474" y="2125"/>
+                                  </a:cubicBezTo>
+                                  <a:lnTo>
+                                    <a:pt x="323" y="2125"/>
+                                  </a:lnTo>
+                                  <a:lnTo>
+                                    <a:pt x="323" y="270"/>
+                                  </a:lnTo>
+                                  <a:close/>
+                                  <a:moveTo>
+                                    <a:pt x="0" y="1"/>
+                                  </a:moveTo>
+                                  <a:lnTo>
+                                    <a:pt x="0" y="2384"/>
+                                  </a:lnTo>
+                                  <a:lnTo>
+                                    <a:pt x="485" y="2384"/>
+                                  </a:lnTo>
+                                  <a:cubicBezTo>
+                                    <a:pt x="852" y="2384"/>
+                                    <a:pt x="1121" y="2287"/>
+                                    <a:pt x="1294" y="2093"/>
+                                  </a:cubicBezTo>
+                                  <a:cubicBezTo>
+                                    <a:pt x="1466" y="1898"/>
+                                    <a:pt x="1553" y="1607"/>
+                                    <a:pt x="1553" y="1198"/>
+                                  </a:cubicBezTo>
+                                  <a:cubicBezTo>
+                                    <a:pt x="1553" y="788"/>
+                                    <a:pt x="1466" y="486"/>
+                                    <a:pt x="1294" y="292"/>
+                                  </a:cubicBezTo>
+                                  <a:cubicBezTo>
+                                    <a:pt x="1121" y="98"/>
+                                    <a:pt x="852" y="1"/>
+                                    <a:pt x="485" y="1"/>
+                                  </a:cubicBezTo>
+                                  <a:close/>
+                                </a:path>
+                              </a:pathLst>
+                            </a:custGeom>
+                            <a:solidFill>
+                              <a:srgbClr val="000000"/>
+                            </a:solidFill>
+                            <a:ln>
+                              <a:noFill/>
+                            </a:ln>
+                          </wps:spPr>
+                          <wps:txbx>
+                            <w:txbxContent>
+                              <w:p>
+                                <w:pPr>
+                                  <w:spacing w:after="0" w:before="0" w:line="240"/>
+                                  <w:ind w:left="0" w:right="0" w:firstLine="0"/>
+                                  <w:jc w:val="left"/>
+                                  <w:textDirection w:val="btLr"/>
+                                </w:pPr>
+                              </w:p>
+                            </w:txbxContent>
+                          </wps:txbx>
+                          <wps:bodyPr anchorCtr="0" anchor="ctr" bIns="91425" lIns="91425" rIns="91425" wrap="square" tIns="91425"/>
+                        </wps:wsp>
+                        <wps:wsp>
+                          <wps:cNvSpPr/>
+                          <wps:cNvPr id="394" name="Shape 394"/>
+                          <wps:spPr>
+                            <a:xfrm>
+                              <a:off x="3842050" y="4637200"/>
+                              <a:ext cx="245850" cy="25"/>
+                            </a:xfrm>
+                            <a:custGeom>
+                              <a:pathLst>
+                                <a:path extrusionOk="0" fill="none" h="1" w="9834">
+                                  <a:moveTo>
+                                    <a:pt x="1" y="1"/>
+                                  </a:moveTo>
+                                  <a:lnTo>
+                                    <a:pt x="9834" y="1"/>
+                                  </a:lnTo>
+                                </a:path>
+                              </a:pathLst>
+                            </a:custGeom>
+                            <a:noFill/>
+                            <a:ln cap="flat" cmpd="sng" w="12675">
+                              <a:solidFill>
+                                <a:srgbClr val="000000"/>
+                              </a:solidFill>
+                              <a:prstDash val="solid"/>
+                              <a:miter lim="10781"/>
+                              <a:headEnd len="med" w="med" type="none"/>
+                              <a:tailEnd len="med" w="med" type="none"/>
+                            </a:ln>
+                          </wps:spPr>
+                          <wps:txbx>
+                            <w:txbxContent>
+                              <w:p>
+                                <w:pPr>
+                                  <w:spacing w:after="0" w:before="0" w:line="240"/>
+                                  <w:ind w:left="0" w:right="0" w:firstLine="0"/>
+                                  <w:jc w:val="left"/>
+                                  <w:textDirection w:val="btLr"/>
+                                </w:pPr>
+                              </w:p>
+                            </w:txbxContent>
+                          </wps:txbx>
+                          <wps:bodyPr anchorCtr="0" anchor="ctr" bIns="91425" lIns="91425" rIns="91425" wrap="square" tIns="91425"/>
+                        </wps:wsp>
+                        <wps:wsp>
+                          <wps:cNvSpPr/>
+                          <wps:cNvPr id="395" name="Shape 395"/>
+                          <wps:spPr>
+                            <a:xfrm>
+                              <a:off x="3528325" y="4285725"/>
+                              <a:ext cx="436675" cy="185475"/>
+                            </a:xfrm>
+                            <a:custGeom>
+                              <a:pathLst>
+                                <a:path extrusionOk="0" fill="none" h="7419" w="17467">
+                                  <a:moveTo>
+                                    <a:pt x="0" y="1"/>
+                                  </a:moveTo>
+                                  <a:lnTo>
+                                    <a:pt x="17466" y="7419"/>
                                   </a:lnTo>
                                 </a:path>
                               </a:pathLst>

</xml_diff>